<commit_message>
Minor adjustment to project-plan.docx
</commit_message>
<xml_diff>
--- a/docs/project-plan.docx
+++ b/docs/project-plan.docx
@@ -287,7 +287,49 @@
         <w:rPr>
           <w:lang w:val="en-US"/>
         </w:rPr>
-        <w:t xml:space="preserve">s of the UI, however most design decisions are intended to take place during development as the application takes shape, since this project is not intended for commercial deployment and is for education purposes only. </w:t>
+        <w:t>s of the UI. However,</w:t>
+      </w:r>
+      <w:r>
+        <w:rPr>
+          <w:lang w:val="en-US"/>
+        </w:rPr>
+        <w:t xml:space="preserve"> most design decisions are intended to take place as the application tak</w:t>
+      </w:r>
+      <w:r>
+        <w:rPr>
+          <w:lang w:val="en-US"/>
+        </w:rPr>
+        <w:t xml:space="preserve">es shape, since this project </w:t>
+      </w:r>
+      <w:r>
+        <w:rPr>
+          <w:lang w:val="en-US"/>
+        </w:rPr>
+        <w:t>is for education</w:t>
+      </w:r>
+      <w:r>
+        <w:rPr>
+          <w:lang w:val="en-US"/>
+        </w:rPr>
+        <w:t>al</w:t>
+      </w:r>
+      <w:r>
+        <w:rPr>
+          <w:lang w:val="en-US"/>
+        </w:rPr>
+        <w:t xml:space="preserve"> purposes only</w:t>
+      </w:r>
+      <w:r>
+        <w:rPr>
+          <w:lang w:val="en-US"/>
+        </w:rPr>
+        <w:t xml:space="preserve"> and does not need to follow any specific design rules</w:t>
+      </w:r>
+      <w:r>
+        <w:rPr>
+          <w:lang w:val="en-US"/>
+        </w:rPr>
+        <w:t xml:space="preserve">. </w:t>
       </w:r>
       <w:r>
         <w:rPr>
@@ -305,7 +347,19 @@
         <w:rPr>
           <w:lang w:val="en-US"/>
         </w:rPr>
-        <w:t>the application will be responsive and display appropriately on either desktop, tablets and smartphones.</w:t>
+        <w:t xml:space="preserve">the application will be responsive and display appropriately on either desktop, tablets </w:t>
+      </w:r>
+      <w:r>
+        <w:rPr>
+          <w:lang w:val="en-US"/>
+        </w:rPr>
+        <w:t>or</w:t>
+      </w:r>
+      <w:r>
+        <w:rPr>
+          <w:lang w:val="en-US"/>
+        </w:rPr>
+        <w:t xml:space="preserve"> smartphones.</w:t>
       </w:r>
     </w:p>
     <w:p>
@@ -325,13 +379,67 @@
         <w:rPr>
           <w:lang w:val="en-US"/>
         </w:rPr>
-        <w:t>Unit tests will be written with Jest and React Testing Library. End-to-end tests will be written using Selenium.</w:t>
-      </w:r>
-      <w:r>
-        <w:rPr>
-          <w:lang w:val="en-US"/>
-        </w:rPr>
-        <w:t xml:space="preserve"> Again, since this project is for educational purpose, the tests will be written with the intention of learning and practicing, so test coverage will not be a concern addressed in this project.</w:t>
+        <w:t>Unit tests will be written with Jest and React Testing Library</w:t>
+      </w:r>
+      <w:r>
+        <w:rPr>
+          <w:lang w:val="en-US"/>
+        </w:rPr>
+        <w:t xml:space="preserve"> and e</w:t>
+      </w:r>
+      <w:r>
+        <w:rPr>
+          <w:lang w:val="en-US"/>
+        </w:rPr>
+        <w:t xml:space="preserve">nd-to-end tests will be written </w:t>
+      </w:r>
+      <w:r>
+        <w:rPr>
+          <w:lang w:val="en-US"/>
+        </w:rPr>
+        <w:t>with</w:t>
+      </w:r>
+      <w:r>
+        <w:rPr>
+          <w:lang w:val="en-US"/>
+        </w:rPr>
+        <w:t xml:space="preserve"> Selenium.</w:t>
+      </w:r>
+      <w:r>
+        <w:rPr>
+          <w:lang w:val="en-US"/>
+        </w:rPr>
+        <w:t xml:space="preserve"> Again, since this project is for educational purpose, the tests will be written </w:t>
+      </w:r>
+      <w:r>
+        <w:rPr>
+          <w:lang w:val="en-US"/>
+        </w:rPr>
+        <w:t xml:space="preserve">mostly </w:t>
+      </w:r>
+      <w:r>
+        <w:rPr>
+          <w:lang w:val="en-US"/>
+        </w:rPr>
+        <w:t xml:space="preserve">with the intention of learning and practicing, so </w:t>
+      </w:r>
+      <w:r>
+        <w:rPr>
+          <w:lang w:val="en-US"/>
+        </w:rPr>
+        <w:t xml:space="preserve">a large </w:t>
+      </w:r>
+      <w:r>
+        <w:rPr>
+          <w:lang w:val="en-US"/>
+        </w:rPr>
+        <w:t>test coverage will not be a concern</w:t>
+      </w:r>
+      <w:r>
+        <w:rPr>
+          <w:lang w:val="en-US"/>
+        </w:rPr>
+        <w:t>.</w:t>
       </w:r>
     </w:p>
     <w:p>
@@ -972,7 +1080,7 @@
           <w:lang w:val="en-US"/>
         </w:rPr>
       </w:pPr>
-      <w:hyperlink r:id="rId6" w:history="1">
+      <w:hyperlink r:id="rId6" w:anchor="standard-styles" w:history="1">
         <w:r>
           <w:rPr>
             <w:rStyle w:val="Hyperlink"/>
@@ -1082,28 +1190,29 @@
     <w:p>
       <w:pPr>
         <w:jc w:val="both"/>
-        <w:rPr>
-          <w:lang w:val="en-US"/>
-        </w:rPr>
-      </w:pPr>
-      <w:r>
-        <w:rPr>
-          <w:lang w:val="en-US"/>
-        </w:rPr>
-        <w:t>Lapis Lazuli: #07599C</w:t>
-      </w:r>
-    </w:p>
-    <w:p>
-      <w:pPr>
-        <w:jc w:val="both"/>
-        <w:rPr>
-          <w:lang w:val="en-US"/>
-        </w:rPr>
-      </w:pPr>
-      <w:r>
-        <w:rPr>
-          <w:lang w:val="en-US"/>
-        </w:rPr>
+      </w:pPr>
+      <w:proofErr w:type="spellStart"/>
+      <w:r>
+        <w:t>Lapis</w:t>
+      </w:r>
+      <w:proofErr w:type="spellEnd"/>
+      <w:r>
+        <w:t xml:space="preserve"> </w:t>
+      </w:r>
+      <w:proofErr w:type="spellStart"/>
+      <w:r>
+        <w:t>Lazuli</w:t>
+      </w:r>
+      <w:proofErr w:type="spellEnd"/>
+      <w:r>
+        <w:t>: #07599C</w:t>
+      </w:r>
+    </w:p>
+    <w:p>
+      <w:pPr>
+        <w:jc w:val="both"/>
+      </w:pPr>
+      <w:r>
         <w:t>Alice Blue: #E3E8F2</w:t>
       </w:r>
     </w:p>
@@ -1128,90 +1237,90 @@
           <w:lang w:val="en-US"/>
         </w:rPr>
       </w:pPr>
+      <w:r>
+        <w:rPr>
+          <w:u w:val="single"/>
+          <w:lang w:val="en-US"/>
+        </w:rPr>
+        <w:lastRenderedPageBreak/>
+        <w:t>General Purpose</w:t>
+      </w:r>
+    </w:p>
+    <w:p>
+      <w:pPr>
+        <w:jc w:val="both"/>
+        <w:rPr>
+          <w:lang w:val="en-US"/>
+        </w:rPr>
+      </w:pPr>
+      <w:r>
+        <w:rPr>
+          <w:lang w:val="en-US"/>
+        </w:rPr>
+        <w:t xml:space="preserve">International </w:t>
+      </w:r>
+      <w:r>
+        <w:rPr>
+          <w:lang w:val="en-US"/>
+        </w:rPr>
+        <w:t>Orange: #FF5700 (</w:t>
+      </w:r>
+      <w:proofErr w:type="spellStart"/>
+      <w:r>
+        <w:rPr>
+          <w:lang w:val="en-US"/>
+        </w:rPr>
+        <w:t>reddit</w:t>
+      </w:r>
+      <w:proofErr w:type="spellEnd"/>
+      <w:r>
+        <w:rPr>
+          <w:lang w:val="en-US"/>
+        </w:rPr>
+        <w:t xml:space="preserve"> orange)</w:t>
+      </w:r>
+    </w:p>
+    <w:p>
+      <w:pPr>
+        <w:jc w:val="both"/>
+        <w:rPr>
+          <w:lang w:val="en-US"/>
+        </w:rPr>
+      </w:pPr>
+      <w:r>
+        <w:rPr>
+          <w:lang w:val="en-US"/>
+        </w:rPr>
+        <w:t xml:space="preserve">UFO Green: </w:t>
+      </w:r>
+      <w:r>
+        <w:rPr>
+          <w:lang w:val="en-US"/>
+        </w:rPr>
+        <w:t>#3BCB56</w:t>
+      </w:r>
+      <w:r>
+        <w:rPr>
+          <w:lang w:val="en-US"/>
+        </w:rPr>
+        <w:t xml:space="preserve"> (for up vote)</w:t>
+      </w:r>
+    </w:p>
+    <w:p>
+      <w:pPr>
+        <w:jc w:val="both"/>
+        <w:rPr>
+          <w:lang w:val="en-US"/>
+        </w:rPr>
+      </w:pPr>
+      <w:r>
+        <w:rPr>
+          <w:lang w:val="en-US"/>
+        </w:rPr>
+        <w:t>Cadmium Red: #ED001C (for down vote)</w:t>
+      </w:r>
       <w:bookmarkStart w:id="0" w:name="_GoBack"/>
       <w:bookmarkEnd w:id="0"/>
-      <w:r>
-        <w:rPr>
-          <w:u w:val="single"/>
-          <w:lang w:val="en-US"/>
-        </w:rPr>
-        <w:lastRenderedPageBreak/>
-        <w:t>General Purpose</w:t>
-      </w:r>
-    </w:p>
-    <w:p>
-      <w:pPr>
-        <w:jc w:val="both"/>
-        <w:rPr>
-          <w:lang w:val="en-US"/>
-        </w:rPr>
-      </w:pPr>
-      <w:r>
-        <w:rPr>
-          <w:lang w:val="en-US"/>
-        </w:rPr>
-        <w:t xml:space="preserve">International </w:t>
-      </w:r>
-      <w:r>
-        <w:rPr>
-          <w:lang w:val="en-US"/>
-        </w:rPr>
-        <w:t>Orange: #FF5700 (</w:t>
-      </w:r>
-      <w:proofErr w:type="spellStart"/>
-      <w:r>
-        <w:rPr>
-          <w:lang w:val="en-US"/>
-        </w:rPr>
-        <w:t>reddit</w:t>
-      </w:r>
-      <w:proofErr w:type="spellEnd"/>
-      <w:r>
-        <w:rPr>
-          <w:lang w:val="en-US"/>
-        </w:rPr>
-        <w:t xml:space="preserve"> orange)</w:t>
-      </w:r>
-    </w:p>
-    <w:p>
-      <w:pPr>
-        <w:jc w:val="both"/>
-        <w:rPr>
-          <w:lang w:val="en-US"/>
-        </w:rPr>
-      </w:pPr>
-      <w:r>
-        <w:rPr>
-          <w:lang w:val="en-US"/>
-        </w:rPr>
-        <w:t xml:space="preserve">UFO Green: </w:t>
-      </w:r>
-      <w:r>
-        <w:rPr>
-          <w:lang w:val="en-US"/>
-        </w:rPr>
-        <w:t>#3BCB56</w:t>
-      </w:r>
-      <w:r>
-        <w:rPr>
-          <w:lang w:val="en-US"/>
-        </w:rPr>
-        <w:t xml:space="preserve"> (for up vote)</w:t>
-      </w:r>
-    </w:p>
-    <w:p>
-      <w:pPr>
-        <w:jc w:val="both"/>
-        <w:rPr>
-          <w:lang w:val="en-US"/>
-        </w:rPr>
-      </w:pPr>
-      <w:r>
-        <w:rPr>
-          <w:lang w:val="en-US"/>
-        </w:rPr>
-        <w:t>Cadmium Red: #ED001C (for down vote)</w:t>
-      </w:r>
     </w:p>
     <w:p>
       <w:pPr>

</xml_diff>

<commit_message>
Fix typo in color values
</commit_message>
<xml_diff>
--- a/docs/project-plan.docx
+++ b/docs/project-plan.docx
@@ -1184,7 +1184,19 @@
         <w:rPr>
           <w:lang w:val="en-US"/>
         </w:rPr>
-        <w:t>Rusty Red: D83148</w:t>
+        <w:t xml:space="preserve">Rusty Red: </w:t>
+      </w:r>
+      <w:r>
+        <w:rPr>
+          <w:lang w:val="en-US"/>
+        </w:rPr>
+        <w:t>#</w:t>
+      </w:r>
+      <w:r>
+        <w:rPr>
+          <w:lang w:val="en-US"/>
+        </w:rPr>
+        <w:t>D83148</w:t>
       </w:r>
     </w:p>
     <w:p>
@@ -1227,7 +1239,21 @@
         <w:rPr>
           <w:lang w:val="en-US"/>
         </w:rPr>
-        <w:t>Onyx: 313435</w:t>
+        <w:t xml:space="preserve">Onyx: </w:t>
+      </w:r>
+      <w:r>
+        <w:rPr>
+          <w:lang w:val="en-US"/>
+        </w:rPr>
+        <w:t>#</w:t>
+      </w:r>
+      <w:bookmarkStart w:id="0" w:name="_GoBack"/>
+      <w:bookmarkEnd w:id="0"/>
+      <w:r>
+        <w:rPr>
+          <w:lang w:val="en-US"/>
+        </w:rPr>
+        <w:t>313435</w:t>
       </w:r>
     </w:p>
     <w:p>
@@ -1319,8 +1345,6 @@
         </w:rPr>
         <w:t>Cadmium Red: #ED001C (for down vote)</w:t>
       </w:r>
-      <w:bookmarkStart w:id="0" w:name="_GoBack"/>
-      <w:bookmarkEnd w:id="0"/>
     </w:p>
     <w:p>
       <w:pPr>

</xml_diff>